<commit_message>
Finished draft answers for the referee.
</commit_message>
<xml_diff>
--- a/Text/Covers/highlights.docx
+++ b/Text/Covers/highlights.docx
@@ -30,6 +30,9 @@
       </w:r>
       <w:proofErr w:type="spellEnd"/>
       <w:r>
+        <w:t>/Taylor</w:t>
+      </w:r>
+      <w:r>
         <w:t xml:space="preserve"> flow</w:t>
       </w:r>
       <w:r>
@@ -44,7 +47,7 @@
         <w:t xml:space="preserve"> with rectangular cross sections</w:t>
       </w:r>
       <w:r>
-        <w:t xml:space="preserve"> by the diffuse interface model</w:t>
+        <w:t xml:space="preserve"> </w:t>
       </w:r>
     </w:p>
     <w:p>
@@ -64,15 +67,7 @@
       </w:r>
       <w:proofErr w:type="spellEnd"/>
       <w:r>
-        <w:t xml:space="preserve"> and non-</w:t>
-      </w:r>
-      <w:proofErr w:type="spellStart"/>
-      <w:r>
-        <w:t>axisymmetric</w:t>
-      </w:r>
-      <w:proofErr w:type="spellEnd"/>
-      <w:r>
-        <w:t xml:space="preserve"> shape depending on the capillary number</w:t>
+        <w:t xml:space="preserve"> and non-symmetric shape depending on the capillary number</w:t>
       </w:r>
     </w:p>
     <w:p>
@@ -84,7 +79,13 @@
         </w:numPr>
       </w:pPr>
       <w:r>
-        <w:t>The lattice Boltzmann method (LBM) free-energy binary liquid model was chosen as a framework for the diffuse interface model</w:t>
+        <w:t>We simulate with t</w:t>
+      </w:r>
+      <w:r>
+        <w:t xml:space="preserve">he lattice Boltzmann method (LBM) </w:t>
+      </w:r>
+      <w:r>
+        <w:t>free-energy binary liquid model</w:t>
       </w:r>
     </w:p>
     <w:p>
@@ -96,21 +97,27 @@
         </w:numPr>
       </w:pPr>
       <w:r>
-        <w:t xml:space="preserve">Results show that uniform density LBM free-energy binary liquid model is </w:t>
-      </w:r>
-      <w:r>
-        <w:t>able to capture all phenomena indicated in literature as bubble shape change from non-</w:t>
-      </w:r>
-      <w:proofErr w:type="spellStart"/>
-      <w:r>
-        <w:t>axisymmetric</w:t>
-      </w:r>
-      <w:proofErr w:type="spellEnd"/>
-      <w:r>
-        <w:t xml:space="preserve"> shape to symmetric, existence of the vortex in front of a bubble, non-dimensional relative to liquid velocity of the bubble</w:t>
+        <w:t>Results show that we</w:t>
+      </w:r>
+      <w:r>
+        <w:t xml:space="preserve"> capture all phenomena indicated in literature</w:t>
       </w:r>
     </w:p>
-    <w:p/>
+    <w:p>
+      <w:pPr>
+        <w:pStyle w:val="ListParagraph"/>
+        <w:numPr>
+          <w:ilvl w:val="0"/>
+          <w:numId w:val="2"/>
+        </w:numPr>
+      </w:pPr>
+      <w:r>
+        <w:t>Lattice Boltzmann method is a reliable tool to resolve dynamics of Taylor bubbles</w:t>
+      </w:r>
+      <w:r>
+        <w:t xml:space="preserve"> </w:t>
+      </w:r>
+    </w:p>
     <w:sectPr>
       <w:pgSz w:w="12240" w:h="15840"/>
       <w:pgMar w:top="1440" w:right="1800" w:bottom="1440" w:left="1800" w:gutter="0"/>

</xml_diff>